<commit_message>
update todolist and PEhook
</commit_message>
<xml_diff>
--- a/Windows/PEHookDevelop/pehook_note.docx
+++ b/Windows/PEHookDevelop/pehook_note.docx
@@ -3391,11 +3391,6 @@
       </w:hyperlink>
     </w:p>
     <w:p>
-      <w:pPr>
-        <w:rPr>
-          <w:rFonts w:hint="eastAsia"/>
-        </w:rPr>
-      </w:pPr>
       <w:r>
         <w:rPr>
           <w:rFonts w:hint="eastAsia"/>
@@ -3477,16 +3472,8 @@
         </w:rPr>
         <w:t>因此对栈空间做了一些额外处理</w:t>
       </w:r>
-      <w:bookmarkStart w:id="0" w:name="_GoBack"/>
-      <w:bookmarkEnd w:id="0"/>
-    </w:p>
-    <w:p>
-      <w:pPr>
-        <w:rPr>
-          <w:rFonts w:hint="eastAsia"/>
-        </w:rPr>
-      </w:pPr>
-    </w:p>
+    </w:p>
+    <w:p/>
     <w:p>
       <w:pPr>
         <w:rPr>
@@ -3742,11 +3729,6 @@
       </w:r>
     </w:p>
     <w:p>
-      <w:pPr>
-        <w:rPr>
-          <w:rFonts w:hint="eastAsia"/>
-        </w:rPr>
-      </w:pPr>
       <w:r>
         <w:rPr>
           <w:rFonts w:hint="eastAsia"/>
@@ -3904,12 +3886,595 @@
         <w:t>.</w:t>
       </w:r>
     </w:p>
-    <w:p>
-      <w:pPr>
-        <w:rPr>
-          <w:rFonts w:hint="eastAsia"/>
-        </w:rPr>
-      </w:pPr>
+    <w:p/>
+    <w:p>
+      <w:pPr>
+        <w:rPr>
+          <w:b/>
+        </w:rPr>
+      </w:pPr>
+      <w:r>
+        <w:rPr>
+          <w:b/>
+        </w:rPr>
+        <w:t>EAT</w:t>
+      </w:r>
+      <w:r>
+        <w:rPr>
+          <w:rFonts w:hint="eastAsia"/>
+          <w:b/>
+        </w:rPr>
+        <w:t>结构访问</w:t>
+      </w:r>
+    </w:p>
+    <w:p>
+      <w:r>
+        <w:rPr>
+          <w:rFonts w:hint="eastAsia"/>
+        </w:rPr>
+        <w:t>函数名</w:t>
+      </w:r>
+      <w:r>
+        <w:rPr>
+          <w:rFonts w:hint="eastAsia"/>
+        </w:rPr>
+        <w:t>walk</w:t>
+      </w:r>
+      <w:r>
+        <w:t>EAT</w:t>
+      </w:r>
+      <w:r>
+        <w:rPr>
+          <w:rFonts w:hint="eastAsia"/>
+        </w:rPr>
+        <w:t>,</w:t>
+      </w:r>
+      <w:r>
+        <w:t xml:space="preserve"> </w:t>
+      </w:r>
+      <w:r>
+        <w:rPr>
+          <w:rFonts w:hint="eastAsia"/>
+        </w:rPr>
+        <w:t>入参</w:t>
+      </w:r>
+      <w:r>
+        <w:rPr>
+          <w:rFonts w:hint="eastAsia"/>
+        </w:rPr>
+        <w:t>dllbase,</w:t>
+      </w:r>
+      <w:r>
+        <w:t xml:space="preserve"> </w:t>
+      </w:r>
+      <w:r>
+        <w:rPr>
+          <w:rFonts w:hint="eastAsia"/>
+        </w:rPr>
+        <w:t>funcname</w:t>
+      </w:r>
+    </w:p>
+    <w:p>
+      <w:r>
+        <w:rPr>
+          <w:rFonts w:hint="eastAsia"/>
+        </w:rPr>
+        <w:t>返回</w:t>
+      </w:r>
+      <w:r>
+        <w:rPr>
+          <w:rFonts w:hint="eastAsia"/>
+        </w:rPr>
+        <w:t>funcaddress</w:t>
+      </w:r>
+    </w:p>
+    <w:p>
+      <w:r>
+        <w:rPr>
+          <w:rFonts w:hint="eastAsia"/>
+        </w:rPr>
+        <w:t>实现步骤</w:t>
+      </w:r>
+    </w:p>
+    <w:p>
+      <w:pPr>
+        <w:pStyle w:val="ListParagraph"/>
+        <w:numPr>
+          <w:ilvl w:val="0"/>
+          <w:numId w:val="4"/>
+        </w:numPr>
+        <w:ind w:firstLineChars="0"/>
+        <w:rPr>
+          <w:rFonts w:hint="eastAsia"/>
+        </w:rPr>
+      </w:pPr>
+      <w:r>
+        <w:t>IMAGE_DOS_HEADER</w:t>
+      </w:r>
+      <w:r>
+        <w:rPr>
+          <w:rFonts w:hint="eastAsia"/>
+        </w:rPr>
+        <w:t>-&gt;</w:t>
+      </w:r>
+      <w:r>
+        <w:t>e_lfanew</w:t>
+      </w:r>
+      <w:r>
+        <w:t xml:space="preserve"> </w:t>
+      </w:r>
+      <w:r>
+        <w:rPr>
+          <w:rFonts w:hint="eastAsia"/>
+        </w:rPr>
+        <w:t>偏移</w:t>
+      </w:r>
+      <w:r>
+        <w:rPr>
+          <w:rFonts w:hint="eastAsia"/>
+        </w:rPr>
+        <w:t>0x3c</w:t>
+      </w:r>
+      <w:r>
+        <w:rPr>
+          <w:rFonts w:hint="eastAsia"/>
+        </w:rPr>
+        <w:t>获取</w:t>
+      </w:r>
+      <w:r>
+        <w:t>IMAGE_NT_HEADERS</w:t>
+      </w:r>
+      <w:r>
+        <w:rPr>
+          <w:rFonts w:hint="eastAsia"/>
+        </w:rPr>
+        <w:t>的</w:t>
+      </w:r>
+      <w:r>
+        <w:rPr>
+          <w:rFonts w:hint="eastAsia"/>
+        </w:rPr>
+        <w:t>R</w:t>
+      </w:r>
+      <w:r>
+        <w:t>VA</w:t>
+      </w:r>
+      <w:r>
+        <w:rPr>
+          <w:rFonts w:hint="eastAsia"/>
+        </w:rPr>
+        <w:t>,</w:t>
+      </w:r>
+      <w:r>
+        <w:t xml:space="preserve"> </w:t>
+      </w:r>
+      <w:r>
+        <w:rPr>
+          <w:rFonts w:hint="eastAsia"/>
+        </w:rPr>
+        <w:t>x86</w:t>
+      </w:r>
+      <w:r>
+        <w:rPr>
+          <w:rFonts w:hint="eastAsia"/>
+        </w:rPr>
+        <w:t>与</w:t>
+      </w:r>
+      <w:r>
+        <w:rPr>
+          <w:rFonts w:hint="eastAsia"/>
+        </w:rPr>
+        <w:t>x64</w:t>
+      </w:r>
+      <w:r>
+        <w:rPr>
+          <w:rFonts w:hint="eastAsia"/>
+        </w:rPr>
+        <w:t>偏移一致</w:t>
+      </w:r>
+    </w:p>
+    <w:p>
+      <w:pPr>
+        <w:pStyle w:val="ListParagraph"/>
+        <w:numPr>
+          <w:ilvl w:val="0"/>
+          <w:numId w:val="4"/>
+        </w:numPr>
+        <w:ind w:firstLineChars="0"/>
+      </w:pPr>
+      <w:r>
+        <w:rPr>
+          <w:rFonts w:hint="eastAsia"/>
+        </w:rPr>
+        <w:t>I</w:t>
+      </w:r>
+      <w:r>
+        <w:t>MAGE_NT_HEADERS-&gt;OptionalHeader</w:t>
+      </w:r>
+      <w:r>
+        <w:rPr>
+          <w:rFonts w:hint="eastAsia"/>
+        </w:rPr>
+        <w:t>偏移</w:t>
+      </w:r>
+      <w:r>
+        <w:rPr>
+          <w:rFonts w:hint="eastAsia"/>
+        </w:rPr>
+        <w:t>0x18</w:t>
+      </w:r>
+      <w:r>
+        <w:rPr>
+          <w:rFonts w:hint="eastAsia"/>
+        </w:rPr>
+        <w:t>直接访问</w:t>
+      </w:r>
+      <w:r>
+        <w:rPr>
+          <w:rFonts w:hint="eastAsia"/>
+        </w:rPr>
+        <w:t>I</w:t>
+      </w:r>
+      <w:r>
+        <w:t>MAGE_OPTIONAL_HEADER</w:t>
+      </w:r>
+      <w:r>
+        <w:rPr>
+          <w:rFonts w:hint="eastAsia"/>
+        </w:rPr>
+        <w:t>,</w:t>
+      </w:r>
+      <w:r>
+        <w:t xml:space="preserve"> </w:t>
+      </w:r>
+      <w:r>
+        <w:rPr>
+          <w:rFonts w:hint="eastAsia"/>
+        </w:rPr>
+        <w:t>x86</w:t>
+      </w:r>
+      <w:r>
+        <w:rPr>
+          <w:rFonts w:hint="eastAsia"/>
+        </w:rPr>
+        <w:t>与</w:t>
+      </w:r>
+      <w:r>
+        <w:rPr>
+          <w:rFonts w:hint="eastAsia"/>
+        </w:rPr>
+        <w:t>x64</w:t>
+      </w:r>
+      <w:r>
+        <w:rPr>
+          <w:rFonts w:hint="eastAsia"/>
+        </w:rPr>
+        <w:t>偏移一致</w:t>
+      </w:r>
+    </w:p>
+    <w:p>
+      <w:pPr>
+        <w:pStyle w:val="ListParagraph"/>
+        <w:numPr>
+          <w:ilvl w:val="0"/>
+          <w:numId w:val="4"/>
+        </w:numPr>
+        <w:ind w:firstLineChars="0"/>
+      </w:pPr>
+      <w:r>
+        <w:rPr>
+          <w:rFonts w:hint="eastAsia"/>
+        </w:rPr>
+        <w:t>I</w:t>
+      </w:r>
+      <w:r>
+        <w:t>MAGE_OPTIONAL_HEADER</w:t>
+      </w:r>
+      <w:r>
+        <w:rPr>
+          <w:rFonts w:hint="eastAsia"/>
+        </w:rPr>
+        <w:t>-&gt;</w:t>
+      </w:r>
+      <w:r>
+        <w:t>D</w:t>
+      </w:r>
+      <w:r>
+        <w:rPr>
+          <w:rFonts w:hint="eastAsia"/>
+        </w:rPr>
+        <w:t>ata</w:t>
+      </w:r>
+      <w:r>
+        <w:t>D</w:t>
+      </w:r>
+      <w:r>
+        <w:rPr>
+          <w:rFonts w:hint="eastAsia"/>
+        </w:rPr>
+        <w:t>irectory</w:t>
+      </w:r>
+    </w:p>
+    <w:p>
+      <w:pPr>
+        <w:pStyle w:val="ListParagraph"/>
+        <w:numPr>
+          <w:ilvl w:val="1"/>
+          <w:numId w:val="4"/>
+        </w:numPr>
+        <w:ind w:firstLineChars="0"/>
+      </w:pPr>
+      <w:r>
+        <w:rPr>
+          <w:rFonts w:hint="eastAsia"/>
+        </w:rPr>
+        <w:t>x86</w:t>
+      </w:r>
+      <w:r>
+        <w:rPr>
+          <w:rFonts w:hint="eastAsia"/>
+        </w:rPr>
+        <w:t>偏移</w:t>
+      </w:r>
+      <w:r>
+        <w:rPr>
+          <w:rFonts w:hint="eastAsia"/>
+        </w:rPr>
+        <w:t>0x60</w:t>
+      </w:r>
+      <w:r>
+        <w:rPr>
+          <w:rFonts w:hint="eastAsia"/>
+        </w:rPr>
+        <w:t>直接访问</w:t>
+      </w:r>
+      <w:r>
+        <w:rPr>
+          <w:rFonts w:hint="eastAsia"/>
+        </w:rPr>
+        <w:t>I</w:t>
+      </w:r>
+      <w:r>
+        <w:t>MAGE_DATA_DIRECTORY</w:t>
+      </w:r>
+      <w:r>
+        <w:rPr>
+          <w:rFonts w:hint="eastAsia"/>
+        </w:rPr>
+        <w:t>[]</w:t>
+      </w:r>
+    </w:p>
+    <w:p>
+      <w:pPr>
+        <w:pStyle w:val="ListParagraph"/>
+        <w:numPr>
+          <w:ilvl w:val="1"/>
+          <w:numId w:val="4"/>
+        </w:numPr>
+        <w:ind w:firstLineChars="0"/>
+      </w:pPr>
+      <w:r>
+        <w:rPr>
+          <w:rFonts w:hint="eastAsia"/>
+        </w:rPr>
+        <w:t>x64</w:t>
+      </w:r>
+      <w:r>
+        <w:rPr>
+          <w:rFonts w:hint="eastAsia"/>
+        </w:rPr>
+        <w:t>偏移</w:t>
+      </w:r>
+      <w:r>
+        <w:rPr>
+          <w:rFonts w:hint="eastAsia"/>
+        </w:rPr>
+        <w:t>0x70</w:t>
+      </w:r>
+      <w:r>
+        <w:rPr>
+          <w:rFonts w:hint="eastAsia"/>
+        </w:rPr>
+        <w:t>直接访问</w:t>
+      </w:r>
+      <w:r>
+        <w:rPr>
+          <w:rFonts w:hint="eastAsia"/>
+        </w:rPr>
+        <w:t>I</w:t>
+      </w:r>
+      <w:r>
+        <w:t>MAGE_DATA_DIRECTORY</w:t>
+      </w:r>
+      <w:r>
+        <w:rPr>
+          <w:rFonts w:hint="eastAsia"/>
+        </w:rPr>
+        <w:t>[]</w:t>
+      </w:r>
+    </w:p>
+    <w:p>
+      <w:pPr>
+        <w:pStyle w:val="ListParagraph"/>
+        <w:numPr>
+          <w:ilvl w:val="1"/>
+          <w:numId w:val="4"/>
+        </w:numPr>
+        <w:ind w:firstLineChars="0"/>
+      </w:pPr>
+      <w:r>
+        <w:rPr>
+          <w:rFonts w:hint="eastAsia"/>
+        </w:rPr>
+        <w:lastRenderedPageBreak/>
+        <w:t>I</w:t>
+      </w:r>
+      <w:r>
+        <w:t>MAGE_DATA_DIRECTORY</w:t>
+      </w:r>
+      <w:r>
+        <w:rPr>
+          <w:rFonts w:hint="eastAsia"/>
+        </w:rPr>
+        <w:t>单项体积</w:t>
+      </w:r>
+      <w:r>
+        <w:rPr>
+          <w:rFonts w:hint="eastAsia"/>
+        </w:rPr>
+        <w:t>8</w:t>
+      </w:r>
+      <w:r>
+        <w:rPr>
+          <w:rFonts w:hint="eastAsia"/>
+        </w:rPr>
+        <w:t>字节</w:t>
+      </w:r>
+    </w:p>
+    <w:p>
+      <w:pPr>
+        <w:pStyle w:val="ListParagraph"/>
+        <w:numPr>
+          <w:ilvl w:val="0"/>
+          <w:numId w:val="4"/>
+        </w:numPr>
+        <w:ind w:firstLineChars="0"/>
+      </w:pPr>
+      <w:r>
+        <w:rPr>
+          <w:rFonts w:hint="eastAsia"/>
+        </w:rPr>
+        <w:t>I</w:t>
+      </w:r>
+      <w:r>
+        <w:t>MAGE_DATA_DIRECTORY</w:t>
+      </w:r>
+      <w:r>
+        <w:rPr>
+          <w:rFonts w:hint="eastAsia"/>
+        </w:rPr>
+        <w:t>-&gt;</w:t>
+      </w:r>
+      <w:r>
+        <w:t>V</w:t>
+      </w:r>
+      <w:r>
+        <w:rPr>
+          <w:rFonts w:hint="eastAsia"/>
+        </w:rPr>
+        <w:t>irtualAddress</w:t>
+      </w:r>
+      <w:r>
+        <w:rPr>
+          <w:rFonts w:hint="eastAsia"/>
+        </w:rPr>
+        <w:t>获取</w:t>
+      </w:r>
+      <w:r>
+        <w:rPr>
+          <w:rFonts w:hint="eastAsia"/>
+        </w:rPr>
+        <w:t>R</w:t>
+      </w:r>
+      <w:r>
+        <w:t>VA</w:t>
+      </w:r>
+      <w:r>
+        <w:rPr>
+          <w:rFonts w:hint="eastAsia"/>
+        </w:rPr>
+        <w:t>,</w:t>
+      </w:r>
+      <w:r>
+        <w:t xml:space="preserve"> </w:t>
+      </w:r>
+      <w:r>
+        <w:rPr>
+          <w:rFonts w:hint="eastAsia"/>
+        </w:rPr>
+        <w:t>此处</w:t>
+      </w:r>
+      <w:r>
+        <w:rPr>
+          <w:rFonts w:hint="eastAsia"/>
+        </w:rPr>
+        <w:t>R</w:t>
+      </w:r>
+      <w:r>
+        <w:t>VA</w:t>
+      </w:r>
+      <w:r>
+        <w:rPr>
+          <w:rFonts w:hint="eastAsia"/>
+        </w:rPr>
+        <w:t>一般</w:t>
+      </w:r>
+      <w:r>
+        <w:rPr>
+          <w:rFonts w:hint="eastAsia"/>
+        </w:rPr>
+        <w:t>需要</w:t>
+      </w:r>
+      <w:bookmarkStart w:id="0" w:name="_GoBack"/>
+      <w:bookmarkEnd w:id="0"/>
+      <w:r>
+        <w:rPr>
+          <w:rFonts w:hint="eastAsia"/>
+        </w:rPr>
+        <w:t>转化为</w:t>
+      </w:r>
+      <w:r>
+        <w:rPr>
+          <w:rFonts w:hint="eastAsia"/>
+        </w:rPr>
+        <w:t>F</w:t>
+      </w:r>
+      <w:r>
+        <w:t>OA</w:t>
+      </w:r>
+      <w:r>
+        <w:rPr>
+          <w:rFonts w:hint="eastAsia"/>
+        </w:rPr>
+        <w:t>.</w:t>
+      </w:r>
+    </w:p>
+    <w:p>
+      <w:pPr>
+        <w:pStyle w:val="ListParagraph"/>
+        <w:numPr>
+          <w:ilvl w:val="0"/>
+          <w:numId w:val="4"/>
+        </w:numPr>
+        <w:ind w:firstLineChars="0"/>
+        <w:rPr>
+          <w:rFonts w:hint="eastAsia"/>
+        </w:rPr>
+      </w:pPr>
+      <w:r>
+        <w:rPr>
+          <w:rFonts w:hint="eastAsia"/>
+        </w:rPr>
+        <w:t>E</w:t>
+      </w:r>
+      <w:r>
+        <w:t>AT</w:t>
+      </w:r>
+      <w:r>
+        <w:rPr>
+          <w:rFonts w:hint="eastAsia"/>
+        </w:rPr>
+        <w:t>访问细节详见调试记录</w:t>
+      </w:r>
+      <w:r>
+        <w:rPr>
+          <w:rFonts w:hint="eastAsia"/>
+        </w:rPr>
+        <w:t xml:space="preserve"> </w:t>
+      </w:r>
+      <w:r>
+        <w:t>https://github.com/MG1937/InformalNotes/blob/main/DebugTrick/WinDBG/export_table.md</w:t>
+      </w:r>
     </w:p>
     <w:sectPr>
       <w:pgSz w:w="11906" w:h="16838"/>
@@ -4013,6 +4578,95 @@
     </w:lvl>
   </w:abstractNum>
   <w:abstractNum w:abstractNumId="1" w15:restartNumberingAfterBreak="0">
+    <w:nsid w:val="24FB73C4"/>
+    <w:multiLevelType w:val="hybridMultilevel"/>
+    <w:tmpl w:val="A3C65950"/>
+    <w:lvl w:ilvl="0" w:tplc="EC7C0184">
+      <w:start w:val="1"/>
+      <w:numFmt w:val="decimal"/>
+      <w:lvlText w:val="%1."/>
+      <w:lvlJc w:val="left"/>
+      <w:pPr>
+        <w:ind w:left="360" w:hanging="360"/>
+      </w:pPr>
+      <w:rPr>
+        <w:rFonts w:hint="default"/>
+      </w:rPr>
+    </w:lvl>
+    <w:lvl w:ilvl="1" w:tplc="04090019">
+      <w:start w:val="1"/>
+      <w:numFmt w:val="lowerLetter"/>
+      <w:lvlText w:val="%2)"/>
+      <w:lvlJc w:val="left"/>
+      <w:pPr>
+        <w:ind w:left="840" w:hanging="420"/>
+      </w:pPr>
+    </w:lvl>
+    <w:lvl w:ilvl="2" w:tplc="0409001B" w:tentative="1">
+      <w:start w:val="1"/>
+      <w:numFmt w:val="lowerRoman"/>
+      <w:lvlText w:val="%3."/>
+      <w:lvlJc w:val="right"/>
+      <w:pPr>
+        <w:ind w:left="1260" w:hanging="420"/>
+      </w:pPr>
+    </w:lvl>
+    <w:lvl w:ilvl="3" w:tplc="0409000F" w:tentative="1">
+      <w:start w:val="1"/>
+      <w:numFmt w:val="decimal"/>
+      <w:lvlText w:val="%4."/>
+      <w:lvlJc w:val="left"/>
+      <w:pPr>
+        <w:ind w:left="1680" w:hanging="420"/>
+      </w:pPr>
+    </w:lvl>
+    <w:lvl w:ilvl="4" w:tplc="04090019" w:tentative="1">
+      <w:start w:val="1"/>
+      <w:numFmt w:val="lowerLetter"/>
+      <w:lvlText w:val="%5)"/>
+      <w:lvlJc w:val="left"/>
+      <w:pPr>
+        <w:ind w:left="2100" w:hanging="420"/>
+      </w:pPr>
+    </w:lvl>
+    <w:lvl w:ilvl="5" w:tplc="0409001B" w:tentative="1">
+      <w:start w:val="1"/>
+      <w:numFmt w:val="lowerRoman"/>
+      <w:lvlText w:val="%6."/>
+      <w:lvlJc w:val="right"/>
+      <w:pPr>
+        <w:ind w:left="2520" w:hanging="420"/>
+      </w:pPr>
+    </w:lvl>
+    <w:lvl w:ilvl="6" w:tplc="0409000F" w:tentative="1">
+      <w:start w:val="1"/>
+      <w:numFmt w:val="decimal"/>
+      <w:lvlText w:val="%7."/>
+      <w:lvlJc w:val="left"/>
+      <w:pPr>
+        <w:ind w:left="2940" w:hanging="420"/>
+      </w:pPr>
+    </w:lvl>
+    <w:lvl w:ilvl="7" w:tplc="04090019" w:tentative="1">
+      <w:start w:val="1"/>
+      <w:numFmt w:val="lowerLetter"/>
+      <w:lvlText w:val="%8)"/>
+      <w:lvlJc w:val="left"/>
+      <w:pPr>
+        <w:ind w:left="3360" w:hanging="420"/>
+      </w:pPr>
+    </w:lvl>
+    <w:lvl w:ilvl="8" w:tplc="0409001B" w:tentative="1">
+      <w:start w:val="1"/>
+      <w:numFmt w:val="lowerRoman"/>
+      <w:lvlText w:val="%9."/>
+      <w:lvlJc w:val="right"/>
+      <w:pPr>
+        <w:ind w:left="3780" w:hanging="420"/>
+      </w:pPr>
+    </w:lvl>
+  </w:abstractNum>
+  <w:abstractNum w:abstractNumId="2" w15:restartNumberingAfterBreak="0">
     <w:nsid w:val="27FD41F6"/>
     <w:multiLevelType w:val="hybridMultilevel"/>
     <w:tmpl w:val="D5F47210"/>
@@ -4102,7 +4756,7 @@
       </w:pPr>
     </w:lvl>
   </w:abstractNum>
-  <w:abstractNum w:abstractNumId="2" w15:restartNumberingAfterBreak="0">
+  <w:abstractNum w:abstractNumId="3" w15:restartNumberingAfterBreak="0">
     <w:nsid w:val="4A43394E"/>
     <w:multiLevelType w:val="hybridMultilevel"/>
     <w:tmpl w:val="2DA6BA22"/>
@@ -4192,12 +4846,15 @@
     </w:lvl>
   </w:abstractNum>
   <w:num w:numId="1">
-    <w:abstractNumId w:val="2"/>
+    <w:abstractNumId w:val="3"/>
   </w:num>
   <w:num w:numId="2">
     <w:abstractNumId w:val="0"/>
   </w:num>
   <w:num w:numId="3">
+    <w:abstractNumId w:val="2"/>
+  </w:num>
+  <w:num w:numId="4">
     <w:abstractNumId w:val="1"/>
   </w:num>
 </w:numbering>
@@ -4655,7 +5312,6 @@
   <w:style w:type="character" w:default="1" w:styleId="DefaultParagraphFont">
     <w:name w:val="Default Paragraph Font"/>
     <w:uiPriority w:val="1"/>
-    <w:semiHidden/>
     <w:unhideWhenUsed/>
   </w:style>
   <w:style w:type="table" w:default="1" w:styleId="TableNormal">

</xml_diff>